<commit_message>
Fred's M2 Mac updates
</commit_message>
<xml_diff>
--- a/Budget_and_Justification/2022 Budget/Hickernell_NSF_CDSE-MSS_Budget_Justification_v2_07-07-2023_revised.docx
+++ b/Budget_and_Justification/2022 Budget/Hickernell_NSF_CDSE-MSS_Budget_Justification_v2_07-07-2023_revised.docx
@@ -1,6 +1,6 @@
 
 <file path=word/document.xml><?xml version="1.0" encoding="utf-8"?>
-<w:document xmlns:wpc="http://schemas.microsoft.com/office/word/2010/wordprocessingCanvas" xmlns:cx="http://schemas.microsoft.com/office/drawing/2014/chartex" xmlns:cx1="http://schemas.microsoft.com/office/drawing/2015/9/8/chartex" xmlns:cx2="http://schemas.microsoft.com/office/drawing/2015/10/21/chartex" xmlns:cx3="http://schemas.microsoft.com/office/drawing/2016/5/9/chartex" xmlns:cx4="http://schemas.microsoft.com/office/drawing/2016/5/10/chartex" xmlns:cx5="http://schemas.microsoft.com/office/drawing/2016/5/11/chartex" xmlns:cx6="http://schemas.microsoft.com/office/drawing/2016/5/12/chartex" xmlns:cx7="http://schemas.microsoft.com/office/drawing/2016/5/13/chartex" xmlns:cx8="http://schemas.microsoft.com/office/drawing/2016/5/14/chartex" xmlns:mc="http://schemas.openxmlformats.org/markup-compatibility/2006" xmlns:aink="http://schemas.microsoft.com/office/drawing/2016/ink" xmlns:am3d="http://schemas.microsoft.com/office/drawing/2017/model3d" xmlns:o="urn:schemas-microsoft-com:office:office" xmlns:r="http://schemas.openxmlformats.org/officeDocument/2006/relationships" xmlns:m="http://schemas.openxmlformats.org/officeDocument/2006/math" xmlns:v="urn:schemas-microsoft-com:vml" xmlns:wp14="http://schemas.microsoft.com/office/word/2010/wordprocessingDrawing" xmlns:wp="http://schemas.openxmlformats.org/drawingml/2006/wordprocessingDrawing" xmlns:w10="urn:schemas-microsoft-com:office:word" xmlns:w="http://schemas.openxmlformats.org/wordprocessingml/2006/main" xmlns:w14="http://schemas.microsoft.com/office/word/2010/wordml" xmlns:w15="http://schemas.microsoft.com/office/word/2012/wordml" xmlns:w16cid="http://schemas.microsoft.com/office/word/2016/wordml/cid" xmlns:w16se="http://schemas.microsoft.com/office/word/2015/wordml/symex" xmlns:wpg="http://schemas.microsoft.com/office/word/2010/wordprocessingGroup" xmlns:wpi="http://schemas.microsoft.com/office/word/2010/wordprocessingInk" xmlns:wne="http://schemas.microsoft.com/office/word/2006/wordml" xmlns:wps="http://schemas.microsoft.com/office/word/2010/wordprocessingShape" mc:Ignorable="w14 w15 w16se w16cid wp14">
+<w:document xmlns:wpc="http://schemas.microsoft.com/office/word/2010/wordprocessingCanvas" xmlns:cx="http://schemas.microsoft.com/office/drawing/2014/chartex" xmlns:cx1="http://schemas.microsoft.com/office/drawing/2015/9/8/chartex" xmlns:cx2="http://schemas.microsoft.com/office/drawing/2015/10/21/chartex" xmlns:cx3="http://schemas.microsoft.com/office/drawing/2016/5/9/chartex" xmlns:cx4="http://schemas.microsoft.com/office/drawing/2016/5/10/chartex" xmlns:cx5="http://schemas.microsoft.com/office/drawing/2016/5/11/chartex" xmlns:cx6="http://schemas.microsoft.com/office/drawing/2016/5/12/chartex" xmlns:cx7="http://schemas.microsoft.com/office/drawing/2016/5/13/chartex" xmlns:cx8="http://schemas.microsoft.com/office/drawing/2016/5/14/chartex" xmlns:mc="http://schemas.openxmlformats.org/markup-compatibility/2006" xmlns:aink="http://schemas.microsoft.com/office/drawing/2016/ink" xmlns:am3d="http://schemas.microsoft.com/office/drawing/2017/model3d" xmlns:o="urn:schemas-microsoft-com:office:office" xmlns:oel="http://schemas.microsoft.com/office/2019/extlst" xmlns:r="http://schemas.openxmlformats.org/officeDocument/2006/relationships" xmlns:m="http://schemas.openxmlformats.org/officeDocument/2006/math" xmlns:v="urn:schemas-microsoft-com:vml" xmlns:wp14="http://schemas.microsoft.com/office/word/2010/wordprocessingDrawing" xmlns:wp="http://schemas.openxmlformats.org/drawingml/2006/wordprocessingDrawing" xmlns:w10="urn:schemas-microsoft-com:office:word" xmlns:w="http://schemas.openxmlformats.org/wordprocessingml/2006/main" xmlns:w14="http://schemas.microsoft.com/office/word/2010/wordml" xmlns:w15="http://schemas.microsoft.com/office/word/2012/wordml" xmlns:w16cex="http://schemas.microsoft.com/office/word/2018/wordml/cex" xmlns:w16cid="http://schemas.microsoft.com/office/word/2016/wordml/cid" xmlns:w16="http://schemas.microsoft.com/office/word/2018/wordml" xmlns:w16sdtdh="http://schemas.microsoft.com/office/word/2020/wordml/sdtdatahash" xmlns:w16se="http://schemas.microsoft.com/office/word/2015/wordml/symex" xmlns:wpg="http://schemas.microsoft.com/office/word/2010/wordprocessingGroup" xmlns:wpi="http://schemas.microsoft.com/office/word/2010/wordprocessingInk" xmlns:wne="http://schemas.microsoft.com/office/word/2006/wordml" xmlns:wps="http://schemas.microsoft.com/office/word/2010/wordprocessingShape" mc:Ignorable="w14 w15 w16se w16cid w16 w16cex w16sdtdh wp14">
   <w:body>
     <w:p>
       <w:pPr>
@@ -10,595 +10,739 @@
           <w:b/>
         </w:rPr>
       </w:pPr>
-      <w:bookmarkStart w:id="0" w:name="_GoBack"/>
+      <w:r>
+        <w:rPr>
+          <w:rFonts w:ascii="Times New Roman" w:hAnsi="Times New Roman" w:cs="Times New Roman"/>
+          <w:b/>
+        </w:rPr>
+        <w:t xml:space="preserve">REVISED </w:t>
+      </w:r>
+      <w:r>
+        <w:rPr>
+          <w:rFonts w:ascii="Times New Roman" w:hAnsi="Times New Roman" w:cs="Times New Roman"/>
+          <w:b/>
+        </w:rPr>
+        <w:t>BUDGET JUSTIFICATION</w:t>
+      </w:r>
+    </w:p>
+    <w:p>
+      <w:pPr>
+        <w:jc w:val="center"/>
+        <w:rPr>
+          <w:rFonts w:ascii="Times New Roman" w:hAnsi="Times New Roman" w:cs="Times New Roman"/>
+        </w:rPr>
+      </w:pPr>
+      <w:r>
+        <w:rPr>
+          <w:rFonts w:ascii="Times New Roman" w:hAnsi="Times New Roman" w:cs="Times New Roman"/>
+          <w:b/>
+        </w:rPr>
+        <w:t>Illinois Institute of Technology</w:t>
+      </w:r>
+    </w:p>
+    <w:p>
+      <w:pPr>
+        <w:jc w:val="both"/>
+        <w:rPr>
+          <w:rFonts w:ascii="Times New Roman" w:hAnsi="Times New Roman" w:cs="Times New Roman"/>
+        </w:rPr>
+      </w:pPr>
+    </w:p>
+    <w:p>
+      <w:pPr>
+        <w:jc w:val="both"/>
+        <w:rPr>
+          <w:rFonts w:ascii="Times New Roman" w:hAnsi="Times New Roman" w:cs="Times New Roman"/>
+        </w:rPr>
+      </w:pPr>
+      <w:r>
+        <w:rPr>
+          <w:rFonts w:ascii="Times New Roman" w:hAnsi="Times New Roman" w:cs="Times New Roman"/>
+          <w:b/>
+        </w:rPr>
+        <w:t>Senior Personnel</w:t>
+      </w:r>
+    </w:p>
+    <w:p>
+      <w:pPr>
+        <w:jc w:val="both"/>
+        <w:rPr>
+          <w:rFonts w:ascii="Times New Roman" w:hAnsi="Times New Roman" w:cs="Times New Roman"/>
+        </w:rPr>
+      </w:pPr>
+    </w:p>
+    <w:p>
+      <w:pPr>
+        <w:jc w:val="both"/>
+        <w:rPr>
+          <w:rFonts w:ascii="Times New Roman" w:hAnsi="Times New Roman" w:cs="Times New Roman"/>
+        </w:rPr>
+      </w:pPr>
+      <w:r>
+        <w:rPr>
+          <w:rFonts w:ascii="Times New Roman" w:hAnsi="Times New Roman" w:cs="Times New Roman"/>
+        </w:rPr>
+        <w:t xml:space="preserve">Prof. Fred J. Hickernell, Professor of Applied Mathematics at Illinois Tech, will provide overall leadership for this project, and mentor the graduate </w:t>
+      </w:r>
+      <w:r>
+        <w:rPr>
+          <w:rFonts w:ascii="Times New Roman" w:hAnsi="Times New Roman" w:cs="Times New Roman"/>
+        </w:rPr>
+        <w:t xml:space="preserve">and undergraduate </w:t>
+      </w:r>
+      <w:r>
+        <w:rPr>
+          <w:rFonts w:ascii="Times New Roman" w:hAnsi="Times New Roman" w:cs="Times New Roman"/>
+        </w:rPr>
+        <w:t>student research assistant</w:t>
+      </w:r>
+      <w:r>
+        <w:rPr>
+          <w:rFonts w:ascii="Times New Roman" w:hAnsi="Times New Roman" w:cs="Times New Roman"/>
+        </w:rPr>
+        <w:t>(s)</w:t>
+      </w:r>
+      <w:r>
+        <w:rPr>
+          <w:rFonts w:ascii="Times New Roman" w:hAnsi="Times New Roman" w:cs="Times New Roman"/>
+        </w:rPr>
+        <w:t>.  He will contribute expertise in QMC methodology, especially error analysis and the theory underlying stopping criteria.  The one-month summer salary compensates his time on the project.</w:t>
+      </w:r>
+    </w:p>
+    <w:p>
+      <w:pPr>
+        <w:jc w:val="both"/>
+        <w:rPr>
+          <w:rFonts w:ascii="Times New Roman" w:hAnsi="Times New Roman" w:cs="Times New Roman"/>
+        </w:rPr>
+      </w:pPr>
+    </w:p>
+    <w:p>
+      <w:pPr>
+        <w:jc w:val="both"/>
+        <w:rPr>
+          <w:rFonts w:ascii="Times New Roman" w:hAnsi="Times New Roman" w:cs="Times New Roman"/>
+        </w:rPr>
+      </w:pPr>
+      <w:r>
+        <w:rPr>
+          <w:rFonts w:ascii="Times New Roman" w:hAnsi="Times New Roman" w:cs="Times New Roman"/>
+        </w:rPr>
+        <w:t>Dr. Yuhan Ding, Senior Lecturer of Applied Mathematics at Illinois Tech, will co-lead this project, mentoring the student</w:t>
+      </w:r>
+      <w:r>
+        <w:rPr>
+          <w:rFonts w:ascii="Times New Roman" w:hAnsi="Times New Roman" w:cs="Times New Roman"/>
+        </w:rPr>
+        <w:t>(s)</w:t>
+      </w:r>
+      <w:r>
+        <w:rPr>
+          <w:rFonts w:ascii="Times New Roman" w:hAnsi="Times New Roman" w:cs="Times New Roman"/>
+        </w:rPr>
+        <w:t xml:space="preserve"> and carrying out the theoretical and methodological development.  Dr. Ding has co-authored several articles on adaptive algorithms.</w:t>
+      </w:r>
+      <w:r>
+        <w:rPr>
+          <w:rFonts w:ascii="Times New Roman" w:hAnsi="Times New Roman" w:cs="Times New Roman"/>
+        </w:rPr>
+        <w:t xml:space="preserve"> The one-month summer salary compensates her time on the project.</w:t>
+      </w:r>
+    </w:p>
+    <w:p>
+      <w:pPr>
+        <w:jc w:val="both"/>
+        <w:rPr>
+          <w:rFonts w:ascii="Times New Roman" w:hAnsi="Times New Roman" w:cs="Times New Roman"/>
+        </w:rPr>
+      </w:pPr>
+    </w:p>
+    <w:p>
+      <w:pPr>
+        <w:jc w:val="both"/>
+        <w:rPr>
+          <w:rFonts w:ascii="Times New Roman" w:hAnsi="Times New Roman" w:cs="Times New Roman"/>
+          <w:i/>
+        </w:rPr>
+      </w:pPr>
+      <w:r>
+        <w:rPr>
+          <w:rFonts w:ascii="Times New Roman" w:hAnsi="Times New Roman" w:cs="Times New Roman"/>
+          <w:i/>
+        </w:rPr>
+        <w:t>Note: For purposes of NSF PAPPG section II.C.2.g(i)(a), the term “year” at Illinois Institute of Technology refers to IIT’s fiscal year (June 1 – May 31).</w:t>
+      </w:r>
+    </w:p>
+    <w:p>
+      <w:pPr>
+        <w:jc w:val="both"/>
+        <w:rPr>
+          <w:rFonts w:ascii="Times New Roman" w:hAnsi="Times New Roman" w:cs="Times New Roman"/>
+        </w:rPr>
+      </w:pPr>
+    </w:p>
+    <w:p>
+      <w:pPr>
+        <w:jc w:val="both"/>
+        <w:rPr>
+          <w:rFonts w:ascii="Times New Roman" w:hAnsi="Times New Roman" w:cs="Times New Roman"/>
+          <w:b/>
+        </w:rPr>
+      </w:pPr>
+      <w:r>
+        <w:rPr>
+          <w:rFonts w:ascii="Times New Roman" w:hAnsi="Times New Roman" w:cs="Times New Roman"/>
+          <w:b/>
+        </w:rPr>
+        <w:t>Other Personnel</w:t>
+      </w:r>
+    </w:p>
+    <w:p>
+      <w:pPr>
+        <w:jc w:val="both"/>
+        <w:rPr>
+          <w:rFonts w:ascii="Times New Roman" w:hAnsi="Times New Roman" w:cs="Times New Roman"/>
+          <w:b/>
+        </w:rPr>
+      </w:pPr>
+    </w:p>
+    <w:p>
+      <w:pPr>
+        <w:jc w:val="both"/>
+        <w:rPr>
+          <w:rFonts w:ascii="Times New Roman" w:hAnsi="Times New Roman" w:cs="Times New Roman"/>
+        </w:rPr>
+      </w:pPr>
+      <w:r>
+        <w:rPr>
+          <w:rFonts w:ascii="Times New Roman" w:hAnsi="Times New Roman" w:cs="Times New Roman"/>
+        </w:rPr>
+        <w:t xml:space="preserve">The graduate tuition scholarships and stipends will support PhD student(s) engaged in building out </w:t>
+      </w:r>
+      <w:proofErr w:type="spellStart"/>
+      <w:r>
+        <w:rPr>
+          <w:rFonts w:ascii="Times New Roman" w:hAnsi="Times New Roman" w:cs="Times New Roman"/>
+        </w:rPr>
+        <w:t>QMCPy</w:t>
+      </w:r>
+      <w:proofErr w:type="spellEnd"/>
+      <w:r>
+        <w:rPr>
+          <w:rFonts w:ascii="Times New Roman" w:hAnsi="Times New Roman" w:cs="Times New Roman"/>
+        </w:rPr>
+        <w:t xml:space="preserve"> as explained in the project.  This includes ensuring that new contributions by themselves or others adhere to the </w:t>
+      </w:r>
+      <w:proofErr w:type="spellStart"/>
+      <w:r>
+        <w:rPr>
+          <w:rFonts w:ascii="Times New Roman" w:hAnsi="Times New Roman" w:cs="Times New Roman"/>
+        </w:rPr>
+        <w:t>QMCPy</w:t>
+      </w:r>
+      <w:proofErr w:type="spellEnd"/>
+      <w:r>
+        <w:rPr>
+          <w:rFonts w:ascii="Times New Roman" w:hAnsi="Times New Roman" w:cs="Times New Roman"/>
+        </w:rPr>
+        <w:t xml:space="preserve"> architecture, testing, and documentation requirements.  The PhD students will also help develop some of the theoretical and methodological underpinnings of the new algorithms to be included in </w:t>
+      </w:r>
+      <w:proofErr w:type="spellStart"/>
+      <w:r>
+        <w:rPr>
+          <w:rFonts w:ascii="Times New Roman" w:hAnsi="Times New Roman" w:cs="Times New Roman"/>
+        </w:rPr>
+        <w:t>QMCPy</w:t>
+      </w:r>
+      <w:proofErr w:type="spellEnd"/>
+      <w:r>
+        <w:rPr>
+          <w:rFonts w:ascii="Times New Roman" w:hAnsi="Times New Roman" w:cs="Times New Roman"/>
+        </w:rPr>
+        <w:t xml:space="preserve">.  </w:t>
+      </w:r>
+      <w:proofErr w:type="spellStart"/>
+      <w:r>
+        <w:rPr>
+          <w:rFonts w:ascii="Times New Roman" w:hAnsi="Times New Roman" w:cs="Times New Roman"/>
+        </w:rPr>
+        <w:t>Aleksei</w:t>
+      </w:r>
+      <w:proofErr w:type="spellEnd"/>
+      <w:r>
+        <w:rPr>
+          <w:rFonts w:ascii="Times New Roman" w:hAnsi="Times New Roman" w:cs="Times New Roman"/>
+        </w:rPr>
+        <w:t xml:space="preserve"> Sorokin, a </w:t>
+      </w:r>
+      <w:r>
+        <w:rPr>
+          <w:rFonts w:ascii="Times New Roman" w:hAnsi="Times New Roman" w:cs="Times New Roman"/>
+        </w:rPr>
+        <w:t xml:space="preserve">third-year, </w:t>
+      </w:r>
+      <w:r>
+        <w:rPr>
+          <w:rFonts w:ascii="Times New Roman" w:hAnsi="Times New Roman" w:cs="Times New Roman"/>
+        </w:rPr>
+        <w:t xml:space="preserve">domestic PhD student at Illinois Tech and developer of </w:t>
+      </w:r>
+      <w:proofErr w:type="spellStart"/>
+      <w:r>
+        <w:rPr>
+          <w:rFonts w:ascii="Times New Roman" w:hAnsi="Times New Roman" w:cs="Times New Roman"/>
+        </w:rPr>
+        <w:t>QMCPy</w:t>
+      </w:r>
+      <w:proofErr w:type="spellEnd"/>
+      <w:r>
+        <w:rPr>
+          <w:rFonts w:ascii="Times New Roman" w:hAnsi="Times New Roman" w:cs="Times New Roman"/>
+        </w:rPr>
+        <w:t xml:space="preserve"> will be supported by this grant.</w:t>
+      </w:r>
+    </w:p>
+    <w:p>
+      <w:pPr>
+        <w:jc w:val="both"/>
+        <w:rPr>
+          <w:rFonts w:ascii="Times New Roman" w:hAnsi="Times New Roman" w:cs="Times New Roman"/>
+        </w:rPr>
+      </w:pPr>
+    </w:p>
+    <w:p>
+      <w:pPr>
+        <w:jc w:val="both"/>
+        <w:rPr>
+          <w:rFonts w:ascii="Times New Roman" w:hAnsi="Times New Roman" w:cs="Times New Roman"/>
+        </w:rPr>
+      </w:pPr>
+      <w:r>
+        <w:rPr>
+          <w:rFonts w:ascii="Times New Roman" w:hAnsi="Times New Roman" w:cs="Times New Roman"/>
+        </w:rPr>
+        <w:t xml:space="preserve">The modest undergraduate student support will fund a summer undergraduate student to learn how to contribute to large software projects and to build out some of the important auxiliary parts of </w:t>
+      </w:r>
+      <w:proofErr w:type="spellStart"/>
+      <w:r>
+        <w:rPr>
+          <w:rFonts w:ascii="Times New Roman" w:hAnsi="Times New Roman" w:cs="Times New Roman"/>
+        </w:rPr>
+        <w:t>QMCPy</w:t>
+      </w:r>
+      <w:proofErr w:type="spellEnd"/>
+      <w:r>
+        <w:rPr>
+          <w:rFonts w:ascii="Times New Roman" w:hAnsi="Times New Roman" w:cs="Times New Roman"/>
+        </w:rPr>
+        <w:t>.</w:t>
+      </w:r>
+    </w:p>
+    <w:p>
+      <w:pPr>
+        <w:jc w:val="both"/>
+        <w:rPr>
+          <w:rFonts w:ascii="Times New Roman" w:hAnsi="Times New Roman" w:cs="Times New Roman"/>
+        </w:rPr>
+      </w:pPr>
+    </w:p>
+    <w:p>
+      <w:pPr>
+        <w:jc w:val="both"/>
+        <w:rPr>
+          <w:rFonts w:ascii="Times New Roman" w:hAnsi="Times New Roman" w:cs="Times New Roman"/>
+        </w:rPr>
+      </w:pPr>
+      <w:r>
+        <w:rPr>
+          <w:rFonts w:ascii="Times New Roman" w:hAnsi="Times New Roman" w:cs="Times New Roman"/>
+          <w:b/>
+        </w:rPr>
+        <w:t>Fringe Benefits</w:t>
+      </w:r>
+    </w:p>
+    <w:p>
+      <w:pPr>
+        <w:jc w:val="both"/>
+        <w:rPr>
+          <w:rFonts w:ascii="Times New Roman" w:hAnsi="Times New Roman" w:cs="Times New Roman"/>
+        </w:rPr>
+      </w:pPr>
+      <w:r>
+        <w:rPr>
+          <w:rFonts w:ascii="Times New Roman" w:hAnsi="Times New Roman" w:cs="Times New Roman"/>
+        </w:rPr>
+        <w:t xml:space="preserve">IIT’s federally negotiated fringe benefit rates </w:t>
+      </w:r>
+      <w:proofErr w:type="gramStart"/>
+      <w:r>
+        <w:rPr>
+          <w:rFonts w:ascii="Times New Roman" w:hAnsi="Times New Roman" w:cs="Times New Roman"/>
+        </w:rPr>
+        <w:t>are:</w:t>
+      </w:r>
+      <w:proofErr w:type="gramEnd"/>
+      <w:r>
+        <w:rPr>
+          <w:rFonts w:ascii="Times New Roman" w:hAnsi="Times New Roman" w:cs="Times New Roman"/>
+        </w:rPr>
+        <w:t xml:space="preserve"> faculty academic salary, </w:t>
+      </w:r>
+      <w:r>
+        <w:rPr>
+          <w:rFonts w:ascii="Times New Roman" w:hAnsi="Times New Roman" w:cs="Times New Roman"/>
+        </w:rPr>
+        <w:t>2</w:t>
+      </w:r>
+      <w:r>
+        <w:rPr>
+          <w:rFonts w:ascii="Times New Roman" w:hAnsi="Times New Roman" w:cs="Times New Roman"/>
+        </w:rPr>
+        <w:t>7</w:t>
+      </w:r>
+      <w:r>
+        <w:rPr>
+          <w:rFonts w:ascii="Times New Roman" w:hAnsi="Times New Roman" w:cs="Times New Roman"/>
+        </w:rPr>
+        <w:t>.9</w:t>
+      </w:r>
+      <w:r>
+        <w:rPr>
+          <w:rFonts w:ascii="Times New Roman" w:hAnsi="Times New Roman" w:cs="Times New Roman"/>
+        </w:rPr>
+        <w:t xml:space="preserve">%; faculty summer </w:t>
+      </w:r>
+      <w:r>
+        <w:rPr>
+          <w:rFonts w:ascii="Times New Roman" w:hAnsi="Times New Roman" w:cs="Times New Roman"/>
+        </w:rPr>
+        <w:t xml:space="preserve">salary, </w:t>
+      </w:r>
+      <w:r>
+        <w:rPr>
+          <w:rFonts w:ascii="Times New Roman" w:hAnsi="Times New Roman" w:cs="Times New Roman"/>
+        </w:rPr>
+        <w:t>8.5</w:t>
+      </w:r>
+      <w:r>
+        <w:rPr>
+          <w:rFonts w:ascii="Times New Roman" w:hAnsi="Times New Roman" w:cs="Times New Roman"/>
+        </w:rPr>
+        <w:t xml:space="preserve">%; staff salary, </w:t>
+      </w:r>
+      <w:r>
+        <w:rPr>
+          <w:rFonts w:ascii="Times New Roman" w:hAnsi="Times New Roman" w:cs="Times New Roman"/>
+        </w:rPr>
+        <w:t>2</w:t>
+      </w:r>
+      <w:r>
+        <w:rPr>
+          <w:rFonts w:ascii="Times New Roman" w:hAnsi="Times New Roman" w:cs="Times New Roman"/>
+        </w:rPr>
+        <w:t>9.8</w:t>
+      </w:r>
+      <w:r>
+        <w:rPr>
+          <w:rFonts w:ascii="Times New Roman" w:hAnsi="Times New Roman" w:cs="Times New Roman"/>
+        </w:rPr>
+        <w:t>%; and student stipends, 0.0%.</w:t>
+      </w:r>
+    </w:p>
+    <w:p>
+      <w:pPr>
+        <w:jc w:val="both"/>
+        <w:rPr>
+          <w:rFonts w:ascii="Times New Roman" w:hAnsi="Times New Roman" w:cs="Times New Roman"/>
+        </w:rPr>
+      </w:pPr>
+    </w:p>
+    <w:p>
+      <w:pPr>
+        <w:jc w:val="both"/>
+        <w:rPr>
+          <w:rFonts w:ascii="Times New Roman" w:hAnsi="Times New Roman" w:cs="Times New Roman"/>
+          <w:b/>
+        </w:rPr>
+      </w:pPr>
+      <w:r>
+        <w:rPr>
+          <w:rFonts w:ascii="Times New Roman" w:hAnsi="Times New Roman" w:cs="Times New Roman"/>
+          <w:b/>
+        </w:rPr>
+        <w:t>Travel</w:t>
+      </w:r>
+    </w:p>
+    <w:p>
+      <w:pPr>
+        <w:jc w:val="both"/>
+        <w:rPr>
+          <w:rFonts w:ascii="Times New Roman" w:hAnsi="Times New Roman" w:cs="Times New Roman"/>
+        </w:rPr>
+      </w:pPr>
+      <w:r>
+        <w:rPr>
+          <w:rFonts w:ascii="Times New Roman" w:hAnsi="Times New Roman" w:cs="Times New Roman"/>
+        </w:rPr>
+        <w:t xml:space="preserve">The senior personnel and research students will disseminate their results and introduce a broader audience to </w:t>
+      </w:r>
+      <w:proofErr w:type="spellStart"/>
+      <w:r>
+        <w:rPr>
+          <w:rFonts w:ascii="Times New Roman" w:hAnsi="Times New Roman" w:cs="Times New Roman"/>
+        </w:rPr>
+        <w:t>QMCPy</w:t>
+      </w:r>
+      <w:proofErr w:type="spellEnd"/>
+      <w:r>
+        <w:rPr>
+          <w:rFonts w:ascii="Times New Roman" w:hAnsi="Times New Roman" w:cs="Times New Roman"/>
+        </w:rPr>
+        <w:t xml:space="preserve"> through attendance at US and international conferences devoted to QMC and its applications.</w:t>
+      </w:r>
+      <w:r>
+        <w:rPr>
+          <w:rFonts w:ascii="Times New Roman" w:hAnsi="Times New Roman" w:cs="Times New Roman"/>
+        </w:rPr>
+        <w:t xml:space="preserve">  Major conferences that we anticipate attending are </w:t>
+      </w:r>
+      <w:bookmarkStart w:id="0" w:name="OLE_LINK1"/>
+      <w:bookmarkStart w:id="1" w:name="OLE_LINK2"/>
+      <w:r>
+        <w:rPr>
+          <w:rFonts w:ascii="Times New Roman" w:hAnsi="Times New Roman" w:cs="Times New Roman"/>
+        </w:rPr>
+        <w:t>Monte Carlo and Quasi-Monte Carlo Methods in Scientific Computing</w:t>
+      </w:r>
+      <w:r>
+        <w:rPr>
+          <w:rFonts w:ascii="Times New Roman" w:hAnsi="Times New Roman" w:cs="Times New Roman"/>
+        </w:rPr>
+        <w:t>, August 18–23,</w:t>
+      </w:r>
+      <w:r>
+        <w:rPr>
+          <w:rFonts w:ascii="Times New Roman" w:hAnsi="Times New Roman" w:cs="Times New Roman"/>
+        </w:rPr>
+        <w:t xml:space="preserve"> 2024</w:t>
+      </w:r>
       <w:bookmarkEnd w:id="0"/>
+      <w:bookmarkEnd w:id="1"/>
+      <w:r>
+        <w:rPr>
+          <w:rFonts w:ascii="Times New Roman" w:hAnsi="Times New Roman" w:cs="Times New Roman"/>
+        </w:rPr>
+        <w:t xml:space="preserve"> in Waterloo, Canada, Monte Carlo Methods and Its Applications</w:t>
+      </w:r>
+      <w:r>
+        <w:rPr>
+          <w:rFonts w:ascii="Times New Roman" w:hAnsi="Times New Roman" w:cs="Times New Roman"/>
+        </w:rPr>
+        <w:t xml:space="preserve"> (MCM), July 28 – August 1,</w:t>
+      </w:r>
+      <w:r>
+        <w:rPr>
+          <w:rFonts w:ascii="Times New Roman" w:hAnsi="Times New Roman" w:cs="Times New Roman"/>
+        </w:rPr>
+        <w:t xml:space="preserve"> </w:t>
+      </w:r>
+      <w:proofErr w:type="gramStart"/>
+      <w:r>
+        <w:rPr>
+          <w:rFonts w:ascii="Times New Roman" w:hAnsi="Times New Roman" w:cs="Times New Roman"/>
+        </w:rPr>
+        <w:t>2025</w:t>
+      </w:r>
+      <w:proofErr w:type="gramEnd"/>
+      <w:r>
+        <w:rPr>
+          <w:rFonts w:ascii="Times New Roman" w:hAnsi="Times New Roman" w:cs="Times New Roman"/>
+        </w:rPr>
+        <w:t xml:space="preserve"> in Chicago, and </w:t>
+      </w:r>
+      <w:r>
+        <w:rPr>
+          <w:rFonts w:ascii="Times New Roman" w:hAnsi="Times New Roman" w:cs="Times New Roman"/>
+        </w:rPr>
+        <w:t>Monte Carlo and Quasi-Monte Carlo Methods in Scientific Computing</w:t>
+      </w:r>
+      <w:r>
+        <w:rPr>
+          <w:rFonts w:ascii="Times New Roman" w:hAnsi="Times New Roman" w:cs="Times New Roman"/>
+        </w:rPr>
+        <w:t xml:space="preserve"> </w:t>
+      </w:r>
+      <w:r>
+        <w:rPr>
+          <w:rFonts w:ascii="Times New Roman" w:hAnsi="Times New Roman" w:cs="Times New Roman"/>
+        </w:rPr>
+        <w:t xml:space="preserve">(MCQMC) </w:t>
+      </w:r>
+      <w:r>
+        <w:rPr>
+          <w:rFonts w:ascii="Times New Roman" w:hAnsi="Times New Roman" w:cs="Times New Roman"/>
+        </w:rPr>
+        <w:t>202</w:t>
+      </w:r>
+      <w:r>
+        <w:rPr>
+          <w:rFonts w:ascii="Times New Roman" w:hAnsi="Times New Roman" w:cs="Times New Roman"/>
+        </w:rPr>
+        <w:t>6, place to be determined</w:t>
+      </w:r>
+      <w:r>
+        <w:rPr>
+          <w:rFonts w:ascii="Times New Roman" w:hAnsi="Times New Roman" w:cs="Times New Roman"/>
+        </w:rPr>
+        <w:t>, likely the summer</w:t>
+      </w:r>
+      <w:r>
+        <w:rPr>
+          <w:rFonts w:ascii="Times New Roman" w:hAnsi="Times New Roman" w:cs="Times New Roman"/>
+        </w:rPr>
+        <w:t xml:space="preserve">. </w:t>
+      </w:r>
+      <w:r>
+        <w:rPr>
+          <w:rFonts w:ascii="Times New Roman" w:hAnsi="Times New Roman" w:cs="Times New Roman"/>
+        </w:rPr>
+        <w:t xml:space="preserve"> The conferences also provide us an opportunity to meet other experts in the field, engage in collaborative research, and discuss research problems of mutual interest.  </w:t>
+      </w:r>
+    </w:p>
+    <w:p>
+      <w:pPr>
+        <w:jc w:val="both"/>
+        <w:rPr>
+          <w:rFonts w:ascii="Times New Roman" w:hAnsi="Times New Roman" w:cs="Times New Roman"/>
+        </w:rPr>
+      </w:pPr>
+    </w:p>
+    <w:p>
+      <w:pPr>
+        <w:jc w:val="both"/>
+        <w:rPr>
+          <w:rFonts w:ascii="Times New Roman" w:hAnsi="Times New Roman" w:cs="Times New Roman"/>
+        </w:rPr>
+      </w:pPr>
+      <w:r>
+        <w:rPr>
+          <w:rFonts w:ascii="Times New Roman" w:hAnsi="Times New Roman" w:cs="Times New Roman"/>
+        </w:rPr>
+        <w:t xml:space="preserve">At MCQMC 2018 and 2022, and at MCM 2023, we organized a lunch of </w:t>
+      </w:r>
+      <w:r>
+        <w:rPr>
+          <w:rFonts w:ascii="Times New Roman" w:hAnsi="Times New Roman" w:cs="Times New Roman"/>
+        </w:rPr>
+        <w:t xml:space="preserve">attendees interested in promoting (quasi-)Monte Carlo </w:t>
+      </w:r>
+      <w:r>
+        <w:rPr>
+          <w:rFonts w:ascii="Times New Roman" w:hAnsi="Times New Roman" w:cs="Times New Roman"/>
+        </w:rPr>
+        <w:t>software</w:t>
+      </w:r>
+      <w:r>
+        <w:rPr>
+          <w:rFonts w:ascii="Times New Roman" w:hAnsi="Times New Roman" w:cs="Times New Roman"/>
+        </w:rPr>
+        <w:t xml:space="preserve"> (food paid for by non-federal funds).  This has rallied the QMC software community to establish standards and push for inclusion of QMC software in broad-based libraries.  We wish to continue this tradition.</w:t>
+      </w:r>
+    </w:p>
+    <w:p>
+      <w:pPr>
+        <w:jc w:val="both"/>
+        <w:rPr>
+          <w:rFonts w:ascii="Times New Roman" w:hAnsi="Times New Roman" w:cs="Times New Roman"/>
+        </w:rPr>
+      </w:pPr>
+    </w:p>
+    <w:p>
+      <w:pPr>
+        <w:jc w:val="both"/>
+        <w:rPr>
+          <w:rFonts w:ascii="Times New Roman" w:hAnsi="Times New Roman" w:cs="Times New Roman"/>
+        </w:rPr>
+      </w:pPr>
       <w:r>
         <w:rPr>
           <w:rFonts w:ascii="Times New Roman" w:hAnsi="Times New Roman" w:cs="Times New Roman"/>
           <w:b/>
         </w:rPr>
-        <w:t>BUDGET JUSTIFICATION</w:t>
-      </w:r>
-    </w:p>
-    <w:p>
-      <w:pPr>
-        <w:jc w:val="center"/>
-        <w:rPr>
-          <w:rFonts w:ascii="Times New Roman" w:hAnsi="Times New Roman" w:cs="Times New Roman"/>
-        </w:rPr>
-      </w:pPr>
-      <w:r>
+        <w:t>Other Direct Costs</w:t>
+      </w:r>
+    </w:p>
+    <w:p>
+      <w:pPr>
+        <w:jc w:val="both"/>
+        <w:rPr>
+          <w:rFonts w:ascii="Times New Roman" w:hAnsi="Times New Roman" w:cs="Times New Roman"/>
+        </w:rPr>
+      </w:pPr>
+    </w:p>
+    <w:p>
+      <w:pPr>
+        <w:jc w:val="both"/>
+        <w:rPr>
+          <w:rFonts w:ascii="Times New Roman" w:hAnsi="Times New Roman" w:cs="Times New Roman"/>
+        </w:rPr>
+      </w:pPr>
+      <w:r>
+        <w:rPr>
+          <w:rFonts w:ascii="Times New Roman" w:hAnsi="Times New Roman" w:cs="Times New Roman"/>
+          <w:u w:val="single"/>
+        </w:rPr>
+        <w:lastRenderedPageBreak/>
+        <w:t>Tuition</w:t>
+      </w:r>
+    </w:p>
+    <w:p>
+      <w:pPr>
+        <w:jc w:val="both"/>
+        <w:rPr>
+          <w:rFonts w:ascii="Times New Roman" w:hAnsi="Times New Roman" w:cs="Times New Roman"/>
+        </w:rPr>
+      </w:pPr>
+      <w:r>
+        <w:rPr>
+          <w:rFonts w:ascii="Times New Roman" w:hAnsi="Times New Roman" w:cs="Times New Roman"/>
+        </w:rPr>
+        <w:t>The PhD student(s) will be supported at 9 credits/yr</w:t>
+      </w:r>
+      <w:r>
+        <w:rPr>
+          <w:rFonts w:ascii="Times New Roman" w:hAnsi="Times New Roman" w:cs="Times New Roman"/>
+        </w:rPr>
+        <w:t>.</w:t>
+      </w:r>
+      <w:r>
+        <w:rPr>
+          <w:rFonts w:ascii="Times New Roman" w:hAnsi="Times New Roman" w:cs="Times New Roman"/>
+        </w:rPr>
+        <w:t xml:space="preserve"> so that they may continue their studies while working on this grant.</w:t>
+      </w:r>
+    </w:p>
+    <w:p>
+      <w:pPr>
+        <w:jc w:val="both"/>
+        <w:rPr>
+          <w:rFonts w:ascii="Times New Roman" w:hAnsi="Times New Roman" w:cs="Times New Roman"/>
+        </w:rPr>
+      </w:pPr>
+    </w:p>
+    <w:p>
+      <w:pPr>
+        <w:jc w:val="both"/>
         <w:rPr>
           <w:rFonts w:ascii="Times New Roman" w:hAnsi="Times New Roman" w:cs="Times New Roman"/>
           <w:b/>
         </w:rPr>
-        <w:t>Illinois Institute of Technology</w:t>
-      </w:r>
-    </w:p>
-    <w:p>
-      <w:pPr>
-        <w:jc w:val="both"/>
-        <w:rPr>
-          <w:rFonts w:ascii="Times New Roman" w:hAnsi="Times New Roman" w:cs="Times New Roman"/>
-        </w:rPr>
-      </w:pPr>
-    </w:p>
-    <w:p>
-      <w:pPr>
-        <w:jc w:val="both"/>
-        <w:rPr>
-          <w:rFonts w:ascii="Times New Roman" w:hAnsi="Times New Roman" w:cs="Times New Roman"/>
-        </w:rPr>
       </w:pPr>
       <w:r>
         <w:rPr>
           <w:rFonts w:ascii="Times New Roman" w:hAnsi="Times New Roman" w:cs="Times New Roman"/>
           <w:b/>
         </w:rPr>
-        <w:t>Senior Personnel</w:t>
-      </w:r>
-    </w:p>
-    <w:p>
-      <w:pPr>
-        <w:jc w:val="both"/>
-        <w:rPr>
-          <w:rFonts w:ascii="Times New Roman" w:hAnsi="Times New Roman" w:cs="Times New Roman"/>
-        </w:rPr>
-      </w:pPr>
-    </w:p>
-    <w:p>
-      <w:pPr>
-        <w:jc w:val="both"/>
-        <w:rPr>
-          <w:rFonts w:ascii="Times New Roman" w:hAnsi="Times New Roman" w:cs="Times New Roman"/>
-        </w:rPr>
-      </w:pPr>
-      <w:r>
-        <w:rPr>
-          <w:rFonts w:ascii="Times New Roman" w:hAnsi="Times New Roman" w:cs="Times New Roman"/>
-        </w:rPr>
-        <w:t>Prof. Fred J. Hickernell, Professor of Applied Mathematics at Illinois Tech, will provide overall leadership for this project, and mentor the graduate and undergraduate student research assistants.  He will contribute expertise in QMC methodology, especially error analysis and the theory underlying stopping criteria.  The one-month summer salary compensates his time on the project.</w:t>
-      </w:r>
-    </w:p>
-    <w:p>
-      <w:pPr>
-        <w:jc w:val="both"/>
-        <w:rPr>
-          <w:rFonts w:ascii="Times New Roman" w:hAnsi="Times New Roman" w:cs="Times New Roman"/>
-        </w:rPr>
-      </w:pPr>
-    </w:p>
-    <w:p>
-      <w:pPr>
-        <w:jc w:val="both"/>
-        <w:rPr>
-          <w:rFonts w:ascii="Times New Roman" w:hAnsi="Times New Roman" w:cs="Times New Roman"/>
-        </w:rPr>
-      </w:pPr>
-      <w:r>
-        <w:rPr>
-          <w:rFonts w:ascii="Times New Roman" w:hAnsi="Times New Roman" w:cs="Times New Roman"/>
-        </w:rPr>
-        <w:t>Dr. Yuhan Ding, Senior Lecturer of Applied Mathematics at Illinois Tech, will co-lead this project, mentoring the students and carrying out the theoretical and methodological development.  Dr. Ding has co-authored several articles on adaptive algorithms.</w:t>
-      </w:r>
-      <w:r>
-        <w:rPr>
-          <w:rFonts w:ascii="Times New Roman" w:hAnsi="Times New Roman" w:cs="Times New Roman"/>
-        </w:rPr>
-        <w:t xml:space="preserve"> The one-month summer salary compensates her time on the project.</w:t>
-      </w:r>
-    </w:p>
-    <w:p>
-      <w:pPr>
-        <w:jc w:val="both"/>
-        <w:rPr>
-          <w:rFonts w:ascii="Times New Roman" w:hAnsi="Times New Roman" w:cs="Times New Roman"/>
-        </w:rPr>
-      </w:pPr>
-    </w:p>
-    <w:p>
-      <w:pPr>
-        <w:jc w:val="both"/>
-        <w:rPr>
-          <w:rFonts w:ascii="Times New Roman" w:hAnsi="Times New Roman" w:cs="Times New Roman"/>
-          <w:i/>
-        </w:rPr>
-      </w:pPr>
-      <w:r>
-        <w:rPr>
-          <w:rFonts w:ascii="Times New Roman" w:hAnsi="Times New Roman" w:cs="Times New Roman"/>
-          <w:i/>
-        </w:rPr>
-        <w:t>Note: For purposes of NSF PAPPG section II.C.2.g(i)(a), the term “year” at Illinois Institute of Technology refers to IIT’s fiscal year (June 1 – May 31).</w:t>
-      </w:r>
-    </w:p>
-    <w:p>
-      <w:pPr>
-        <w:jc w:val="both"/>
-        <w:rPr>
-          <w:rFonts w:ascii="Times New Roman" w:hAnsi="Times New Roman" w:cs="Times New Roman"/>
-        </w:rPr>
-      </w:pPr>
-    </w:p>
-    <w:p>
-      <w:pPr>
-        <w:jc w:val="both"/>
-        <w:rPr>
-          <w:rFonts w:ascii="Times New Roman" w:hAnsi="Times New Roman" w:cs="Times New Roman"/>
-          <w:b/>
-        </w:rPr>
-      </w:pPr>
-      <w:r>
-        <w:rPr>
-          <w:rFonts w:ascii="Times New Roman" w:hAnsi="Times New Roman" w:cs="Times New Roman"/>
-          <w:b/>
-        </w:rPr>
-        <w:t>Other Personnel</w:t>
-      </w:r>
-    </w:p>
-    <w:p>
-      <w:pPr>
-        <w:jc w:val="both"/>
-        <w:rPr>
-          <w:rFonts w:ascii="Times New Roman" w:hAnsi="Times New Roman" w:cs="Times New Roman"/>
-          <w:b/>
-        </w:rPr>
-      </w:pPr>
-    </w:p>
-    <w:p>
-      <w:pPr>
-        <w:jc w:val="both"/>
-        <w:rPr>
-          <w:rFonts w:ascii="Times New Roman" w:hAnsi="Times New Roman" w:cs="Times New Roman"/>
-        </w:rPr>
-      </w:pPr>
-      <w:r>
-        <w:rPr>
-          <w:rFonts w:ascii="Times New Roman" w:hAnsi="Times New Roman" w:cs="Times New Roman"/>
-        </w:rPr>
-        <w:t xml:space="preserve">The graduate tuition scholarships and stipends will support PhD student(s) engaged in building out </w:t>
-      </w:r>
-      <w:proofErr w:type="spellStart"/>
-      <w:r>
-        <w:rPr>
-          <w:rFonts w:ascii="Times New Roman" w:hAnsi="Times New Roman" w:cs="Times New Roman"/>
-        </w:rPr>
-        <w:t>QMCPy</w:t>
-      </w:r>
-      <w:proofErr w:type="spellEnd"/>
-      <w:r>
-        <w:rPr>
-          <w:rFonts w:ascii="Times New Roman" w:hAnsi="Times New Roman" w:cs="Times New Roman"/>
-        </w:rPr>
-        <w:t xml:space="preserve"> as explained in the project.  This includes ensuring that new contributions by themselves or others adhere to the </w:t>
-      </w:r>
-      <w:proofErr w:type="spellStart"/>
-      <w:r>
-        <w:rPr>
-          <w:rFonts w:ascii="Times New Roman" w:hAnsi="Times New Roman" w:cs="Times New Roman"/>
-        </w:rPr>
-        <w:t>QMCPy</w:t>
-      </w:r>
-      <w:proofErr w:type="spellEnd"/>
-      <w:r>
-        <w:rPr>
-          <w:rFonts w:ascii="Times New Roman" w:hAnsi="Times New Roman" w:cs="Times New Roman"/>
-        </w:rPr>
-        <w:t xml:space="preserve"> architecture, testing, and documentation requirements.  The PhD students will also help develop some of the theoretical and methodological underpinnings of the new algorithms to be included in </w:t>
-      </w:r>
-      <w:proofErr w:type="spellStart"/>
-      <w:r>
-        <w:rPr>
-          <w:rFonts w:ascii="Times New Roman" w:hAnsi="Times New Roman" w:cs="Times New Roman"/>
-        </w:rPr>
-        <w:t>QMCPy</w:t>
-      </w:r>
-      <w:proofErr w:type="spellEnd"/>
-      <w:r>
-        <w:rPr>
-          <w:rFonts w:ascii="Times New Roman" w:hAnsi="Times New Roman" w:cs="Times New Roman"/>
-        </w:rPr>
-        <w:t xml:space="preserve">.  </w:t>
-      </w:r>
-      <w:proofErr w:type="spellStart"/>
-      <w:r>
-        <w:rPr>
-          <w:rFonts w:ascii="Times New Roman" w:hAnsi="Times New Roman" w:cs="Times New Roman"/>
-        </w:rPr>
-        <w:t>Aleksei</w:t>
-      </w:r>
-      <w:proofErr w:type="spellEnd"/>
-      <w:r>
-        <w:rPr>
-          <w:rFonts w:ascii="Times New Roman" w:hAnsi="Times New Roman" w:cs="Times New Roman"/>
-        </w:rPr>
-        <w:t xml:space="preserve"> Sorokin, a new, domestic PhD student at Illinois Tech and developer of </w:t>
-      </w:r>
-      <w:proofErr w:type="spellStart"/>
-      <w:r>
-        <w:rPr>
-          <w:rFonts w:ascii="Times New Roman" w:hAnsi="Times New Roman" w:cs="Times New Roman"/>
-        </w:rPr>
-        <w:t>QMCPy</w:t>
-      </w:r>
-      <w:proofErr w:type="spellEnd"/>
-      <w:r>
-        <w:rPr>
-          <w:rFonts w:ascii="Times New Roman" w:hAnsi="Times New Roman" w:cs="Times New Roman"/>
-        </w:rPr>
-        <w:t xml:space="preserve"> will be supported by this grant.</w:t>
-      </w:r>
-    </w:p>
-    <w:p>
-      <w:pPr>
-        <w:jc w:val="both"/>
-        <w:rPr>
-          <w:rFonts w:ascii="Times New Roman" w:hAnsi="Times New Roman" w:cs="Times New Roman"/>
-        </w:rPr>
-      </w:pPr>
-    </w:p>
-    <w:p>
-      <w:pPr>
-        <w:jc w:val="both"/>
-        <w:rPr>
-          <w:rFonts w:ascii="Times New Roman" w:hAnsi="Times New Roman" w:cs="Times New Roman"/>
-        </w:rPr>
-      </w:pPr>
-      <w:r>
-        <w:rPr>
-          <w:rFonts w:ascii="Times New Roman" w:hAnsi="Times New Roman" w:cs="Times New Roman"/>
-        </w:rPr>
-        <w:t xml:space="preserve">The summer undergraduate student stipends will fund smaller scale, but crucial components of </w:t>
-      </w:r>
-      <w:proofErr w:type="spellStart"/>
-      <w:r>
-        <w:rPr>
-          <w:rFonts w:ascii="Times New Roman" w:hAnsi="Times New Roman" w:cs="Times New Roman"/>
-        </w:rPr>
-        <w:t>QMCPy</w:t>
-      </w:r>
-      <w:proofErr w:type="spellEnd"/>
-      <w:r>
-        <w:rPr>
-          <w:rFonts w:ascii="Times New Roman" w:hAnsi="Times New Roman" w:cs="Times New Roman"/>
-        </w:rPr>
-        <w:t xml:space="preserve">.  These include, for example, novel use cases found in the literature and code essentially built by others but needing to be adapted to the </w:t>
-      </w:r>
-      <w:proofErr w:type="spellStart"/>
-      <w:r>
-        <w:rPr>
-          <w:rFonts w:ascii="Times New Roman" w:hAnsi="Times New Roman" w:cs="Times New Roman"/>
-        </w:rPr>
-        <w:t>QMCPy</w:t>
-      </w:r>
-      <w:proofErr w:type="spellEnd"/>
-      <w:r>
-        <w:rPr>
-          <w:rFonts w:ascii="Times New Roman" w:hAnsi="Times New Roman" w:cs="Times New Roman"/>
-        </w:rPr>
-        <w:t xml:space="preserve"> architecture. </w:t>
-      </w:r>
-    </w:p>
-    <w:p>
-      <w:pPr>
-        <w:jc w:val="both"/>
-        <w:rPr>
-          <w:rFonts w:ascii="Times New Roman" w:hAnsi="Times New Roman" w:cs="Times New Roman"/>
-        </w:rPr>
-      </w:pPr>
-    </w:p>
-    <w:p>
-      <w:pPr>
-        <w:jc w:val="both"/>
-        <w:rPr>
-          <w:rFonts w:ascii="Times New Roman" w:hAnsi="Times New Roman" w:cs="Times New Roman"/>
-        </w:rPr>
-      </w:pPr>
-      <w:r>
-        <w:rPr>
-          <w:rFonts w:ascii="Times New Roman" w:hAnsi="Times New Roman" w:cs="Times New Roman"/>
-          <w:b/>
-        </w:rPr>
-        <w:t>Fringe Benefits</w:t>
-      </w:r>
-    </w:p>
-    <w:p>
-      <w:pPr>
-        <w:jc w:val="both"/>
-        <w:rPr>
-          <w:rFonts w:ascii="Times New Roman" w:hAnsi="Times New Roman" w:cs="Times New Roman"/>
-        </w:rPr>
-      </w:pPr>
-      <w:r>
-        <w:rPr>
-          <w:rFonts w:ascii="Times New Roman" w:hAnsi="Times New Roman" w:cs="Times New Roman"/>
-        </w:rPr>
-        <w:t xml:space="preserve">IIT’s federally negotiated fringe benefit rates are: faculty academic salary, </w:t>
-      </w:r>
-      <w:r>
-        <w:rPr>
-          <w:rFonts w:ascii="Times New Roman" w:hAnsi="Times New Roman" w:cs="Times New Roman"/>
-        </w:rPr>
-        <w:t>20.9</w:t>
-      </w:r>
-      <w:r>
-        <w:rPr>
-          <w:rFonts w:ascii="Times New Roman" w:hAnsi="Times New Roman" w:cs="Times New Roman"/>
-        </w:rPr>
-        <w:t xml:space="preserve">%; faculty summer </w:t>
-      </w:r>
-      <w:r>
-        <w:rPr>
-          <w:rFonts w:ascii="Times New Roman" w:hAnsi="Times New Roman" w:cs="Times New Roman"/>
-        </w:rPr>
-        <w:t xml:space="preserve">salary, </w:t>
-      </w:r>
-      <w:r>
-        <w:rPr>
-          <w:rFonts w:ascii="Times New Roman" w:hAnsi="Times New Roman" w:cs="Times New Roman"/>
-        </w:rPr>
-        <w:t>8.5</w:t>
-      </w:r>
-      <w:r>
-        <w:rPr>
-          <w:rFonts w:ascii="Times New Roman" w:hAnsi="Times New Roman" w:cs="Times New Roman"/>
-        </w:rPr>
-        <w:t xml:space="preserve">%; staff salary, </w:t>
-      </w:r>
-      <w:r>
-        <w:rPr>
-          <w:rFonts w:ascii="Times New Roman" w:hAnsi="Times New Roman" w:cs="Times New Roman"/>
-        </w:rPr>
-        <w:t>24.9</w:t>
-      </w:r>
-      <w:r>
-        <w:rPr>
-          <w:rFonts w:ascii="Times New Roman" w:hAnsi="Times New Roman" w:cs="Times New Roman"/>
-        </w:rPr>
-        <w:t>%; and student stipends, 0.0%.</w:t>
-      </w:r>
-    </w:p>
-    <w:p>
-      <w:pPr>
-        <w:jc w:val="both"/>
-        <w:rPr>
-          <w:rFonts w:ascii="Times New Roman" w:hAnsi="Times New Roman" w:cs="Times New Roman"/>
-        </w:rPr>
-      </w:pPr>
-    </w:p>
-    <w:p>
-      <w:pPr>
-        <w:jc w:val="both"/>
-        <w:rPr>
-          <w:rFonts w:ascii="Times New Roman" w:hAnsi="Times New Roman" w:cs="Times New Roman"/>
-          <w:b/>
-        </w:rPr>
-      </w:pPr>
-      <w:r>
-        <w:rPr>
-          <w:rFonts w:ascii="Times New Roman" w:hAnsi="Times New Roman" w:cs="Times New Roman"/>
-          <w:b/>
-        </w:rPr>
-        <w:t>Travel</w:t>
-      </w:r>
-    </w:p>
-    <w:p>
-      <w:pPr>
-        <w:jc w:val="both"/>
-        <w:rPr>
-          <w:rFonts w:ascii="Times New Roman" w:hAnsi="Times New Roman" w:cs="Times New Roman"/>
-        </w:rPr>
-      </w:pPr>
-      <w:r>
-        <w:rPr>
-          <w:rFonts w:ascii="Times New Roman" w:hAnsi="Times New Roman" w:cs="Times New Roman"/>
-        </w:rPr>
-        <w:t xml:space="preserve">The senior personnel and research students will disseminate their results and introduce a broader audience to </w:t>
-      </w:r>
-      <w:proofErr w:type="spellStart"/>
-      <w:r>
-        <w:rPr>
-          <w:rFonts w:ascii="Times New Roman" w:hAnsi="Times New Roman" w:cs="Times New Roman"/>
-        </w:rPr>
-        <w:t>QMCPy</w:t>
-      </w:r>
-      <w:proofErr w:type="spellEnd"/>
-      <w:r>
-        <w:rPr>
-          <w:rFonts w:ascii="Times New Roman" w:hAnsi="Times New Roman" w:cs="Times New Roman"/>
-        </w:rPr>
-        <w:t xml:space="preserve"> through attendance at US and international conferences devoted to QMC and its applications.</w:t>
-      </w:r>
-    </w:p>
-    <w:p>
-      <w:pPr>
-        <w:jc w:val="both"/>
-        <w:rPr>
-          <w:rFonts w:ascii="Times New Roman" w:hAnsi="Times New Roman" w:cs="Times New Roman"/>
-        </w:rPr>
-      </w:pPr>
-    </w:p>
-    <w:p>
-      <w:pPr>
-        <w:jc w:val="both"/>
-        <w:rPr>
-          <w:rFonts w:ascii="Times New Roman" w:hAnsi="Times New Roman" w:cs="Times New Roman"/>
-        </w:rPr>
-      </w:pPr>
-      <w:r>
-        <w:rPr>
-          <w:rFonts w:ascii="Times New Roman" w:hAnsi="Times New Roman" w:cs="Times New Roman"/>
-          <w:b/>
-        </w:rPr>
-        <w:t>Other Direct Costs</w:t>
-      </w:r>
-    </w:p>
-    <w:p>
-      <w:pPr>
-        <w:jc w:val="both"/>
-        <w:rPr>
-          <w:rFonts w:ascii="Times New Roman" w:hAnsi="Times New Roman" w:cs="Times New Roman"/>
-        </w:rPr>
-      </w:pPr>
-    </w:p>
-    <w:p>
-      <w:pPr>
-        <w:jc w:val="both"/>
-        <w:rPr>
-          <w:rFonts w:ascii="Times New Roman" w:hAnsi="Times New Roman" w:cs="Times New Roman"/>
-          <w:u w:val="single"/>
-        </w:rPr>
-      </w:pPr>
-      <w:r>
-        <w:rPr>
-          <w:rFonts w:ascii="Times New Roman" w:hAnsi="Times New Roman" w:cs="Times New Roman"/>
-          <w:u w:val="single"/>
-        </w:rPr>
-        <w:t>Materials and Supplies</w:t>
-      </w:r>
-    </w:p>
-    <w:p>
-      <w:pPr>
-        <w:jc w:val="both"/>
-        <w:rPr>
-          <w:rFonts w:ascii="Times New Roman" w:hAnsi="Times New Roman" w:cs="Times New Roman"/>
-        </w:rPr>
-      </w:pPr>
-      <w:r>
-        <w:rPr>
-          <w:rFonts w:ascii="Times New Roman" w:hAnsi="Times New Roman" w:cs="Times New Roman"/>
-        </w:rPr>
-        <w:t>Modest resources are needed for software license and website/blog maintenance fees.</w:t>
-      </w:r>
-    </w:p>
-    <w:p>
-      <w:pPr>
-        <w:jc w:val="both"/>
-        <w:rPr>
-          <w:rFonts w:ascii="Times New Roman" w:hAnsi="Times New Roman" w:cs="Times New Roman"/>
-        </w:rPr>
-      </w:pPr>
-    </w:p>
-    <w:p>
-      <w:pPr>
-        <w:jc w:val="both"/>
-        <w:rPr>
-          <w:rFonts w:ascii="Times New Roman" w:hAnsi="Times New Roman" w:cs="Times New Roman"/>
-        </w:rPr>
-      </w:pPr>
-      <w:r>
-        <w:rPr>
-          <w:rFonts w:ascii="Times New Roman" w:hAnsi="Times New Roman" w:cs="Times New Roman"/>
-          <w:u w:val="single"/>
-        </w:rPr>
-        <w:t>Publications</w:t>
-      </w:r>
-    </w:p>
-    <w:p>
-      <w:pPr>
-        <w:jc w:val="both"/>
-        <w:rPr>
-          <w:rFonts w:ascii="Times New Roman" w:hAnsi="Times New Roman" w:cs="Times New Roman"/>
-        </w:rPr>
-      </w:pPr>
-      <w:r>
-        <w:rPr>
-          <w:rFonts w:ascii="Times New Roman" w:hAnsi="Times New Roman" w:cs="Times New Roman"/>
-        </w:rPr>
-        <w:t>Modest resources are required for making our publications open access.</w:t>
-      </w:r>
-    </w:p>
-    <w:p>
-      <w:pPr>
-        <w:jc w:val="both"/>
-        <w:rPr>
-          <w:rFonts w:ascii="Times New Roman" w:hAnsi="Times New Roman" w:cs="Times New Roman"/>
-        </w:rPr>
-      </w:pPr>
-    </w:p>
-    <w:p>
-      <w:pPr>
-        <w:jc w:val="both"/>
-        <w:rPr>
-          <w:rFonts w:ascii="Times New Roman" w:hAnsi="Times New Roman" w:cs="Times New Roman"/>
-        </w:rPr>
-      </w:pPr>
-      <w:r>
-        <w:rPr>
-          <w:rFonts w:ascii="Times New Roman" w:hAnsi="Times New Roman" w:cs="Times New Roman"/>
-          <w:u w:val="single"/>
-        </w:rPr>
-        <w:t>Tuition</w:t>
-      </w:r>
-    </w:p>
-    <w:p>
-      <w:pPr>
-        <w:jc w:val="both"/>
-        <w:rPr>
-          <w:rFonts w:ascii="Times New Roman" w:hAnsi="Times New Roman" w:cs="Times New Roman"/>
-        </w:rPr>
-      </w:pPr>
-      <w:r>
-        <w:rPr>
-          <w:rFonts w:ascii="Times New Roman" w:hAnsi="Times New Roman" w:cs="Times New Roman"/>
-        </w:rPr>
-        <w:t>The PhD student(s) will be supported at 9 credits/yr</w:t>
-      </w:r>
-      <w:r>
-        <w:rPr>
-          <w:rFonts w:ascii="Times New Roman" w:hAnsi="Times New Roman" w:cs="Times New Roman"/>
-        </w:rPr>
-        <w:t>.</w:t>
-      </w:r>
-      <w:r>
-        <w:rPr>
-          <w:rFonts w:ascii="Times New Roman" w:hAnsi="Times New Roman" w:cs="Times New Roman"/>
-        </w:rPr>
-        <w:t xml:space="preserve"> so that they may continue their studies while working on this grant.</w:t>
-      </w:r>
-    </w:p>
-    <w:p>
-      <w:pPr>
-        <w:jc w:val="both"/>
-        <w:rPr>
-          <w:rFonts w:ascii="Times New Roman" w:hAnsi="Times New Roman" w:cs="Times New Roman"/>
-        </w:rPr>
-      </w:pPr>
-    </w:p>
-    <w:p>
-      <w:pPr>
-        <w:jc w:val="both"/>
-        <w:rPr>
-          <w:rFonts w:ascii="Times New Roman" w:hAnsi="Times New Roman" w:cs="Times New Roman"/>
-          <w:b/>
-        </w:rPr>
-      </w:pPr>
-      <w:r>
-        <w:rPr>
-          <w:rFonts w:ascii="Times New Roman" w:hAnsi="Times New Roman" w:cs="Times New Roman"/>
-          <w:b/>
-        </w:rPr>
-        <w:lastRenderedPageBreak/>
         <w:t>Indirect Costs</w:t>
       </w:r>
     </w:p>
@@ -619,13 +763,55 @@
         <w:rPr>
           <w:rFonts w:ascii="Times New Roman" w:hAnsi="Times New Roman" w:cs="Times New Roman"/>
         </w:rPr>
-        <w:t>02/18/2022</w:t>
-      </w:r>
-      <w:r>
-        <w:rPr>
-          <w:rFonts w:ascii="Times New Roman" w:hAnsi="Times New Roman" w:cs="Times New Roman"/>
-        </w:rPr>
-        <w:t>) is 54% of modified total direct costs (MTDC). MTDC include all salaries and wages, fringe benefits, materials, supplies, services, travel and up to the first $25,000 of each subaward. MTDC excludes equipment, participant support, capital expenditures, student tuition, rental costs of off-site facilities, as well as the portion of each subaward in excess of $25,000.</w:t>
+        <w:t>0</w:t>
+      </w:r>
+      <w:r>
+        <w:rPr>
+          <w:rFonts w:ascii="Times New Roman" w:hAnsi="Times New Roman" w:cs="Times New Roman"/>
+        </w:rPr>
+        <w:t>4</w:t>
+      </w:r>
+      <w:r>
+        <w:rPr>
+          <w:rFonts w:ascii="Times New Roman" w:hAnsi="Times New Roman" w:cs="Times New Roman"/>
+        </w:rPr>
+        <w:t>/1</w:t>
+      </w:r>
+      <w:r>
+        <w:rPr>
+          <w:rFonts w:ascii="Times New Roman" w:hAnsi="Times New Roman" w:cs="Times New Roman"/>
+        </w:rPr>
+        <w:t>4</w:t>
+      </w:r>
+      <w:r>
+        <w:rPr>
+          <w:rFonts w:ascii="Times New Roman" w:hAnsi="Times New Roman" w:cs="Times New Roman"/>
+        </w:rPr>
+        <w:t>/202</w:t>
+      </w:r>
+      <w:r>
+        <w:rPr>
+          <w:rFonts w:ascii="Times New Roman" w:hAnsi="Times New Roman" w:cs="Times New Roman"/>
+        </w:rPr>
+        <w:t>3</w:t>
+      </w:r>
+      <w:r>
+        <w:rPr>
+          <w:rFonts w:ascii="Times New Roman" w:hAnsi="Times New Roman" w:cs="Times New Roman"/>
+        </w:rPr>
+        <w:t>) is 5</w:t>
+      </w:r>
+      <w:r>
+        <w:rPr>
+          <w:rFonts w:ascii="Times New Roman" w:hAnsi="Times New Roman" w:cs="Times New Roman"/>
+        </w:rPr>
+        <w:t>5</w:t>
+      </w:r>
+      <w:r>
+        <w:rPr>
+          <w:rFonts w:ascii="Times New Roman" w:hAnsi="Times New Roman" w:cs="Times New Roman"/>
+        </w:rPr>
+        <w:t>% of modified total direct costs (MTDC). MTDC include all salaries and wages, fringe benefits, materials, supplies, services, travel and up to the first $25,000 of each subaward. MTDC excludes equipment, participant support, capital expenditures, student tuition, rental costs of off-site facilities, as well as the portion of each subaward in excess of $25,000.</w:t>
       </w:r>
     </w:p>
     <w:p>
@@ -822,13 +1008,13 @@
               <w:rPr>
                 <w:rFonts w:ascii="Times New Roman" w:hAnsi="Times New Roman" w:cs="Times New Roman"/>
               </w:rPr>
-              <w:t>$10</w:t>
-            </w:r>
-            <w:r>
-              <w:rPr>
-                <w:rFonts w:ascii="Times New Roman" w:hAnsi="Times New Roman" w:cs="Times New Roman"/>
-              </w:rPr>
-              <w:t>6,572</w:t>
+              <w:t>$</w:t>
+            </w:r>
+            <w:r>
+              <w:rPr>
+                <w:rFonts w:ascii="Times New Roman" w:hAnsi="Times New Roman" w:cs="Times New Roman"/>
+              </w:rPr>
+              <w:t>77,010</w:t>
             </w:r>
           </w:p>
         </w:tc>
@@ -853,13 +1039,13 @@
               <w:rPr>
                 <w:rFonts w:ascii="Times New Roman" w:hAnsi="Times New Roman" w:cs="Times New Roman"/>
               </w:rPr>
-              <w:t>$1</w:t>
-            </w:r>
-            <w:r>
-              <w:rPr>
-                <w:rFonts w:ascii="Times New Roman" w:hAnsi="Times New Roman" w:cs="Times New Roman"/>
-              </w:rPr>
-              <w:t>10,834</w:t>
+              <w:t>$</w:t>
+            </w:r>
+            <w:r>
+              <w:rPr>
+                <w:rFonts w:ascii="Times New Roman" w:hAnsi="Times New Roman" w:cs="Times New Roman"/>
+              </w:rPr>
+              <w:t>82,814</w:t>
             </w:r>
           </w:p>
         </w:tc>
@@ -884,13 +1070,13 @@
               <w:rPr>
                 <w:rFonts w:ascii="Times New Roman" w:hAnsi="Times New Roman" w:cs="Times New Roman"/>
               </w:rPr>
-              <w:t>$11</w:t>
-            </w:r>
-            <w:r>
-              <w:rPr>
-                <w:rFonts w:ascii="Times New Roman" w:hAnsi="Times New Roman" w:cs="Times New Roman"/>
-              </w:rPr>
-              <w:t>5,270</w:t>
+              <w:t>$</w:t>
+            </w:r>
+            <w:r>
+              <w:rPr>
+                <w:rFonts w:ascii="Times New Roman" w:hAnsi="Times New Roman" w:cs="Times New Roman"/>
+              </w:rPr>
+              <w:t>83,049</w:t>
             </w:r>
           </w:p>
         </w:tc>
@@ -915,13 +1101,13 @@
               <w:rPr>
                 <w:rFonts w:ascii="Times New Roman" w:hAnsi="Times New Roman" w:cs="Times New Roman"/>
               </w:rPr>
-              <w:t>$3</w:t>
-            </w:r>
-            <w:r>
-              <w:rPr>
-                <w:rFonts w:ascii="Times New Roman" w:hAnsi="Times New Roman" w:cs="Times New Roman"/>
-              </w:rPr>
-              <w:t>32,676</w:t>
+              <w:t>$</w:t>
+            </w:r>
+            <w:r>
+              <w:rPr>
+                <w:rFonts w:ascii="Times New Roman" w:hAnsi="Times New Roman" w:cs="Times New Roman"/>
+              </w:rPr>
+              <w:t>242,873</w:t>
             </w:r>
           </w:p>
         </w:tc>
@@ -974,13 +1160,13 @@
               <w:rPr>
                 <w:rFonts w:ascii="Times New Roman" w:hAnsi="Times New Roman" w:cs="Times New Roman"/>
               </w:rPr>
-              <w:t>$4</w:t>
-            </w:r>
-            <w:r>
-              <w:rPr>
-                <w:rFonts w:ascii="Times New Roman" w:hAnsi="Times New Roman" w:cs="Times New Roman"/>
-              </w:rPr>
-              <w:t>9,549</w:t>
+              <w:t>$</w:t>
+            </w:r>
+            <w:r>
+              <w:rPr>
+                <w:rFonts w:ascii="Times New Roman" w:hAnsi="Times New Roman" w:cs="Times New Roman"/>
+              </w:rPr>
+              <w:t>33,881</w:t>
             </w:r>
           </w:p>
         </w:tc>
@@ -1005,13 +1191,13 @@
               <w:rPr>
                 <w:rFonts w:ascii="Times New Roman" w:hAnsi="Times New Roman" w:cs="Times New Roman"/>
               </w:rPr>
-              <w:t>$5</w:t>
-            </w:r>
-            <w:r>
-              <w:rPr>
-                <w:rFonts w:ascii="Times New Roman" w:hAnsi="Times New Roman" w:cs="Times New Roman"/>
-              </w:rPr>
-              <w:t>1,531</w:t>
+              <w:t>$</w:t>
+            </w:r>
+            <w:r>
+              <w:rPr>
+                <w:rFonts w:ascii="Times New Roman" w:hAnsi="Times New Roman" w:cs="Times New Roman"/>
+              </w:rPr>
+              <w:t>37,735</w:t>
             </w:r>
           </w:p>
         </w:tc>
@@ -1036,13 +1222,13 @@
               <w:rPr>
                 <w:rFonts w:ascii="Times New Roman" w:hAnsi="Times New Roman" w:cs="Times New Roman"/>
               </w:rPr>
-              <w:t>$5</w:t>
-            </w:r>
-            <w:r>
-              <w:rPr>
-                <w:rFonts w:ascii="Times New Roman" w:hAnsi="Times New Roman" w:cs="Times New Roman"/>
-              </w:rPr>
-              <w:t>3,593</w:t>
+              <w:t>$</w:t>
+            </w:r>
+            <w:r>
+              <w:rPr>
+                <w:rFonts w:ascii="Times New Roman" w:hAnsi="Times New Roman" w:cs="Times New Roman"/>
+              </w:rPr>
+              <w:t>36,511</w:t>
             </w:r>
           </w:p>
         </w:tc>
@@ -1067,19 +1253,13 @@
               <w:rPr>
                 <w:rFonts w:ascii="Times New Roman" w:hAnsi="Times New Roman" w:cs="Times New Roman"/>
               </w:rPr>
-              <w:t>$15</w:t>
-            </w:r>
-            <w:r>
-              <w:rPr>
-                <w:rFonts w:ascii="Times New Roman" w:hAnsi="Times New Roman" w:cs="Times New Roman"/>
-              </w:rPr>
-              <w:t>4</w:t>
-            </w:r>
-            <w:r>
-              <w:rPr>
-                <w:rFonts w:ascii="Times New Roman" w:hAnsi="Times New Roman" w:cs="Times New Roman"/>
-              </w:rPr>
-              <w:t>,673</w:t>
+              <w:t>$</w:t>
+            </w:r>
+            <w:r>
+              <w:rPr>
+                <w:rFonts w:ascii="Times New Roman" w:hAnsi="Times New Roman" w:cs="Times New Roman"/>
+              </w:rPr>
+              <w:t>107,127</w:t>
             </w:r>
           </w:p>
         </w:tc>
@@ -1132,13 +1312,13 @@
               <w:rPr>
                 <w:rFonts w:ascii="Times New Roman" w:hAnsi="Times New Roman" w:cs="Times New Roman"/>
               </w:rPr>
-              <w:t>$15</w:t>
-            </w:r>
-            <w:r>
-              <w:rPr>
-                <w:rFonts w:ascii="Times New Roman" w:hAnsi="Times New Roman" w:cs="Times New Roman"/>
-              </w:rPr>
-              <w:t>6,121</w:t>
+              <w:t>$</w:t>
+            </w:r>
+            <w:r>
+              <w:rPr>
+                <w:rFonts w:ascii="Times New Roman" w:hAnsi="Times New Roman" w:cs="Times New Roman"/>
+              </w:rPr>
+              <w:t>110,981</w:t>
             </w:r>
           </w:p>
         </w:tc>
@@ -1163,13 +1343,13 @@
               <w:rPr>
                 <w:rFonts w:ascii="Times New Roman" w:hAnsi="Times New Roman" w:cs="Times New Roman"/>
               </w:rPr>
-              <w:t>$16</w:t>
-            </w:r>
-            <w:r>
-              <w:rPr>
-                <w:rFonts w:ascii="Times New Roman" w:hAnsi="Times New Roman" w:cs="Times New Roman"/>
-              </w:rPr>
-              <w:t>2,365</w:t>
+              <w:t>$</w:t>
+            </w:r>
+            <w:r>
+              <w:rPr>
+                <w:rFonts w:ascii="Times New Roman" w:hAnsi="Times New Roman" w:cs="Times New Roman"/>
+              </w:rPr>
+              <w:t>119,549</w:t>
             </w:r>
           </w:p>
         </w:tc>
@@ -1194,13 +1374,13 @@
               <w:rPr>
                 <w:rFonts w:ascii="Times New Roman" w:hAnsi="Times New Roman" w:cs="Times New Roman"/>
               </w:rPr>
-              <w:t>$16</w:t>
-            </w:r>
-            <w:r>
-              <w:rPr>
-                <w:rFonts w:ascii="Times New Roman" w:hAnsi="Times New Roman" w:cs="Times New Roman"/>
-              </w:rPr>
-              <w:t>8,863</w:t>
+              <w:t>$</w:t>
+            </w:r>
+            <w:r>
+              <w:rPr>
+                <w:rFonts w:ascii="Times New Roman" w:hAnsi="Times New Roman" w:cs="Times New Roman"/>
+              </w:rPr>
+              <w:t>119,560</w:t>
             </w:r>
           </w:p>
         </w:tc>
@@ -1225,13 +1405,13 @@
               <w:rPr>
                 <w:rFonts w:ascii="Times New Roman" w:hAnsi="Times New Roman" w:cs="Times New Roman"/>
               </w:rPr>
-              <w:t>$48</w:t>
-            </w:r>
-            <w:r>
-              <w:rPr>
-                <w:rFonts w:ascii="Times New Roman" w:hAnsi="Times New Roman" w:cs="Times New Roman"/>
-              </w:rPr>
-              <w:t>7,349</w:t>
+              <w:t>$</w:t>
+            </w:r>
+            <w:r>
+              <w:rPr>
+                <w:rFonts w:ascii="Times New Roman" w:hAnsi="Times New Roman" w:cs="Times New Roman"/>
+              </w:rPr>
+              <w:t>350,000</w:t>
             </w:r>
           </w:p>
         </w:tc>
@@ -1288,14 +1468,14 @@
                 <w:rFonts w:ascii="Times New Roman" w:hAnsi="Times New Roman" w:cs="Times New Roman"/>
                 <w:i/>
               </w:rPr>
-              <w:t>$9</w:t>
+              <w:t>$</w:t>
             </w:r>
             <w:r>
               <w:rPr>
                 <w:rFonts w:ascii="Times New Roman" w:hAnsi="Times New Roman" w:cs="Times New Roman"/>
                 <w:i/>
               </w:rPr>
-              <w:t>1,758</w:t>
+              <w:t>61,602</w:t>
             </w:r>
           </w:p>
         </w:tc>
@@ -1322,14 +1502,14 @@
                 <w:rFonts w:ascii="Times New Roman" w:hAnsi="Times New Roman" w:cs="Times New Roman"/>
                 <w:i/>
               </w:rPr>
-              <w:t>$9</w:t>
+              <w:t>$</w:t>
             </w:r>
             <w:r>
               <w:rPr>
                 <w:rFonts w:ascii="Times New Roman" w:hAnsi="Times New Roman" w:cs="Times New Roman"/>
                 <w:i/>
               </w:rPr>
-              <w:t>5,427</w:t>
+              <w:t>66,790</w:t>
             </w:r>
           </w:p>
         </w:tc>
@@ -1356,14 +1536,14 @@
                 <w:rFonts w:ascii="Times New Roman" w:hAnsi="Times New Roman" w:cs="Times New Roman"/>
                 <w:i/>
               </w:rPr>
-              <w:t>$9</w:t>
+              <w:t>$</w:t>
             </w:r>
             <w:r>
               <w:rPr>
                 <w:rFonts w:ascii="Times New Roman" w:hAnsi="Times New Roman" w:cs="Times New Roman"/>
                 <w:i/>
               </w:rPr>
-              <w:t>9,247</w:t>
+              <w:t>66,384</w:t>
             </w:r>
           </w:p>
         </w:tc>
@@ -1390,14 +1570,14 @@
                 <w:rFonts w:ascii="Times New Roman" w:hAnsi="Times New Roman" w:cs="Times New Roman"/>
                 <w:i/>
               </w:rPr>
-              <w:t>$28</w:t>
+              <w:t>$</w:t>
             </w:r>
             <w:r>
               <w:rPr>
                 <w:rFonts w:ascii="Times New Roman" w:hAnsi="Times New Roman" w:cs="Times New Roman"/>
                 <w:i/>
               </w:rPr>
-              <w:t>6,432</w:t>
+              <w:t>194,776</w:t>
             </w:r>
           </w:p>
         </w:tc>
@@ -1469,7 +1649,7 @@
 </file>
 
 <file path=word/endnotes.xml><?xml version="1.0" encoding="utf-8"?>
-<w:endnotes xmlns:wpc="http://schemas.microsoft.com/office/word/2010/wordprocessingCanvas" xmlns:cx="http://schemas.microsoft.com/office/drawing/2014/chartex" xmlns:cx1="http://schemas.microsoft.com/office/drawing/2015/9/8/chartex" xmlns:cx2="http://schemas.microsoft.com/office/drawing/2015/10/21/chartex" xmlns:cx3="http://schemas.microsoft.com/office/drawing/2016/5/9/chartex" xmlns:cx4="http://schemas.microsoft.com/office/drawing/2016/5/10/chartex" xmlns:cx5="http://schemas.microsoft.com/office/drawing/2016/5/11/chartex" xmlns:cx6="http://schemas.microsoft.com/office/drawing/2016/5/12/chartex" xmlns:cx7="http://schemas.microsoft.com/office/drawing/2016/5/13/chartex" xmlns:cx8="http://schemas.microsoft.com/office/drawing/2016/5/14/chartex" xmlns:mc="http://schemas.openxmlformats.org/markup-compatibility/2006" xmlns:aink="http://schemas.microsoft.com/office/drawing/2016/ink" xmlns:am3d="http://schemas.microsoft.com/office/drawing/2017/model3d" xmlns:o="urn:schemas-microsoft-com:office:office" xmlns:r="http://schemas.openxmlformats.org/officeDocument/2006/relationships" xmlns:m="http://schemas.openxmlformats.org/officeDocument/2006/math" xmlns:v="urn:schemas-microsoft-com:vml" xmlns:wp14="http://schemas.microsoft.com/office/word/2010/wordprocessingDrawing" xmlns:wp="http://schemas.openxmlformats.org/drawingml/2006/wordprocessingDrawing" xmlns:w10="urn:schemas-microsoft-com:office:word" xmlns:w="http://schemas.openxmlformats.org/wordprocessingml/2006/main" xmlns:w14="http://schemas.microsoft.com/office/word/2010/wordml" xmlns:w15="http://schemas.microsoft.com/office/word/2012/wordml" xmlns:w16cid="http://schemas.microsoft.com/office/word/2016/wordml/cid" xmlns:w16se="http://schemas.microsoft.com/office/word/2015/wordml/symex" xmlns:wpg="http://schemas.microsoft.com/office/word/2010/wordprocessingGroup" xmlns:wpi="http://schemas.microsoft.com/office/word/2010/wordprocessingInk" xmlns:wne="http://schemas.microsoft.com/office/word/2006/wordml" xmlns:wps="http://schemas.microsoft.com/office/word/2010/wordprocessingShape" mc:Ignorable="w14 w15 w16se w16cid wp14">
+<w:endnotes xmlns:wpc="http://schemas.microsoft.com/office/word/2010/wordprocessingCanvas" xmlns:cx="http://schemas.microsoft.com/office/drawing/2014/chartex" xmlns:cx1="http://schemas.microsoft.com/office/drawing/2015/9/8/chartex" xmlns:cx2="http://schemas.microsoft.com/office/drawing/2015/10/21/chartex" xmlns:cx3="http://schemas.microsoft.com/office/drawing/2016/5/9/chartex" xmlns:cx4="http://schemas.microsoft.com/office/drawing/2016/5/10/chartex" xmlns:cx5="http://schemas.microsoft.com/office/drawing/2016/5/11/chartex" xmlns:cx6="http://schemas.microsoft.com/office/drawing/2016/5/12/chartex" xmlns:cx7="http://schemas.microsoft.com/office/drawing/2016/5/13/chartex" xmlns:cx8="http://schemas.microsoft.com/office/drawing/2016/5/14/chartex" xmlns:mc="http://schemas.openxmlformats.org/markup-compatibility/2006" xmlns:aink="http://schemas.microsoft.com/office/drawing/2016/ink" xmlns:am3d="http://schemas.microsoft.com/office/drawing/2017/model3d" xmlns:o="urn:schemas-microsoft-com:office:office" xmlns:oel="http://schemas.microsoft.com/office/2019/extlst" xmlns:r="http://schemas.openxmlformats.org/officeDocument/2006/relationships" xmlns:m="http://schemas.openxmlformats.org/officeDocument/2006/math" xmlns:v="urn:schemas-microsoft-com:vml" xmlns:wp14="http://schemas.microsoft.com/office/word/2010/wordprocessingDrawing" xmlns:wp="http://schemas.openxmlformats.org/drawingml/2006/wordprocessingDrawing" xmlns:w10="urn:schemas-microsoft-com:office:word" xmlns:w="http://schemas.openxmlformats.org/wordprocessingml/2006/main" xmlns:w14="http://schemas.microsoft.com/office/word/2010/wordml" xmlns:w15="http://schemas.microsoft.com/office/word/2012/wordml" xmlns:w16cex="http://schemas.microsoft.com/office/word/2018/wordml/cex" xmlns:w16cid="http://schemas.microsoft.com/office/word/2016/wordml/cid" xmlns:w16="http://schemas.microsoft.com/office/word/2018/wordml" xmlns:w16sdtdh="http://schemas.microsoft.com/office/word/2020/wordml/sdtdatahash" xmlns:w16se="http://schemas.microsoft.com/office/word/2015/wordml/symex" xmlns:wpg="http://schemas.microsoft.com/office/word/2010/wordprocessingGroup" xmlns:wpi="http://schemas.microsoft.com/office/word/2010/wordprocessingInk" xmlns:wne="http://schemas.microsoft.com/office/word/2006/wordml" xmlns:wps="http://schemas.microsoft.com/office/word/2010/wordprocessingShape" mc:Ignorable="w14 w15 w16se w16cid w16 w16cex w16sdtdh wp14">
   <w:endnote w:type="separator" w:id="-1">
     <w:p>
       <w:r>
@@ -1488,7 +1668,7 @@
 </file>
 
 <file path=word/footer1.xml><?xml version="1.0" encoding="utf-8"?>
-<w:ftr xmlns:wpc="http://schemas.microsoft.com/office/word/2010/wordprocessingCanvas" xmlns:cx="http://schemas.microsoft.com/office/drawing/2014/chartex" xmlns:cx1="http://schemas.microsoft.com/office/drawing/2015/9/8/chartex" xmlns:cx2="http://schemas.microsoft.com/office/drawing/2015/10/21/chartex" xmlns:cx3="http://schemas.microsoft.com/office/drawing/2016/5/9/chartex" xmlns:cx4="http://schemas.microsoft.com/office/drawing/2016/5/10/chartex" xmlns:cx5="http://schemas.microsoft.com/office/drawing/2016/5/11/chartex" xmlns:cx6="http://schemas.microsoft.com/office/drawing/2016/5/12/chartex" xmlns:cx7="http://schemas.microsoft.com/office/drawing/2016/5/13/chartex" xmlns:cx8="http://schemas.microsoft.com/office/drawing/2016/5/14/chartex" xmlns:mc="http://schemas.openxmlformats.org/markup-compatibility/2006" xmlns:aink="http://schemas.microsoft.com/office/drawing/2016/ink" xmlns:am3d="http://schemas.microsoft.com/office/drawing/2017/model3d" xmlns:o="urn:schemas-microsoft-com:office:office" xmlns:r="http://schemas.openxmlformats.org/officeDocument/2006/relationships" xmlns:m="http://schemas.openxmlformats.org/officeDocument/2006/math" xmlns:v="urn:schemas-microsoft-com:vml" xmlns:wp14="http://schemas.microsoft.com/office/word/2010/wordprocessingDrawing" xmlns:wp="http://schemas.openxmlformats.org/drawingml/2006/wordprocessingDrawing" xmlns:w10="urn:schemas-microsoft-com:office:word" xmlns:w="http://schemas.openxmlformats.org/wordprocessingml/2006/main" xmlns:w14="http://schemas.microsoft.com/office/word/2010/wordml" xmlns:w15="http://schemas.microsoft.com/office/word/2012/wordml" xmlns:w16cid="http://schemas.microsoft.com/office/word/2016/wordml/cid" xmlns:w16se="http://schemas.microsoft.com/office/word/2015/wordml/symex" xmlns:wpg="http://schemas.microsoft.com/office/word/2010/wordprocessingGroup" xmlns:wpi="http://schemas.microsoft.com/office/word/2010/wordprocessingInk" xmlns:wne="http://schemas.microsoft.com/office/word/2006/wordml" xmlns:wps="http://schemas.microsoft.com/office/word/2010/wordprocessingShape" mc:Ignorable="w14 w15 w16se w16cid wp14">
+<w:ftr xmlns:wpc="http://schemas.microsoft.com/office/word/2010/wordprocessingCanvas" xmlns:cx="http://schemas.microsoft.com/office/drawing/2014/chartex" xmlns:cx1="http://schemas.microsoft.com/office/drawing/2015/9/8/chartex" xmlns:cx2="http://schemas.microsoft.com/office/drawing/2015/10/21/chartex" xmlns:cx3="http://schemas.microsoft.com/office/drawing/2016/5/9/chartex" xmlns:cx4="http://schemas.microsoft.com/office/drawing/2016/5/10/chartex" xmlns:cx5="http://schemas.microsoft.com/office/drawing/2016/5/11/chartex" xmlns:cx6="http://schemas.microsoft.com/office/drawing/2016/5/12/chartex" xmlns:cx7="http://schemas.microsoft.com/office/drawing/2016/5/13/chartex" xmlns:cx8="http://schemas.microsoft.com/office/drawing/2016/5/14/chartex" xmlns:mc="http://schemas.openxmlformats.org/markup-compatibility/2006" xmlns:aink="http://schemas.microsoft.com/office/drawing/2016/ink" xmlns:am3d="http://schemas.microsoft.com/office/drawing/2017/model3d" xmlns:o="urn:schemas-microsoft-com:office:office" xmlns:oel="http://schemas.microsoft.com/office/2019/extlst" xmlns:r="http://schemas.openxmlformats.org/officeDocument/2006/relationships" xmlns:m="http://schemas.openxmlformats.org/officeDocument/2006/math" xmlns:v="urn:schemas-microsoft-com:vml" xmlns:wp14="http://schemas.microsoft.com/office/word/2010/wordprocessingDrawing" xmlns:wp="http://schemas.openxmlformats.org/drawingml/2006/wordprocessingDrawing" xmlns:w10="urn:schemas-microsoft-com:office:word" xmlns:w="http://schemas.openxmlformats.org/wordprocessingml/2006/main" xmlns:w14="http://schemas.microsoft.com/office/word/2010/wordml" xmlns:w15="http://schemas.microsoft.com/office/word/2012/wordml" xmlns:w16cex="http://schemas.microsoft.com/office/word/2018/wordml/cex" xmlns:w16cid="http://schemas.microsoft.com/office/word/2016/wordml/cid" xmlns:w16="http://schemas.microsoft.com/office/word/2018/wordml" xmlns:w16sdtdh="http://schemas.microsoft.com/office/word/2020/wordml/sdtdatahash" xmlns:w16se="http://schemas.microsoft.com/office/word/2015/wordml/symex" xmlns:wpg="http://schemas.microsoft.com/office/word/2010/wordprocessingGroup" xmlns:wpi="http://schemas.microsoft.com/office/word/2010/wordprocessingInk" xmlns:wne="http://schemas.microsoft.com/office/word/2006/wordml" xmlns:wps="http://schemas.microsoft.com/office/word/2010/wordprocessingShape" mc:Ignorable="w14 w15 w16se w16cid w16 w16cex w16sdtdh wp14">
   <w:p>
     <w:pPr>
       <w:pStyle w:val="Footer"/>
@@ -1502,7 +1682,7 @@
 </file>
 
 <file path=word/footnotes.xml><?xml version="1.0" encoding="utf-8"?>
-<w:footnotes xmlns:wpc="http://schemas.microsoft.com/office/word/2010/wordprocessingCanvas" xmlns:cx="http://schemas.microsoft.com/office/drawing/2014/chartex" xmlns:cx1="http://schemas.microsoft.com/office/drawing/2015/9/8/chartex" xmlns:cx2="http://schemas.microsoft.com/office/drawing/2015/10/21/chartex" xmlns:cx3="http://schemas.microsoft.com/office/drawing/2016/5/9/chartex" xmlns:cx4="http://schemas.microsoft.com/office/drawing/2016/5/10/chartex" xmlns:cx5="http://schemas.microsoft.com/office/drawing/2016/5/11/chartex" xmlns:cx6="http://schemas.microsoft.com/office/drawing/2016/5/12/chartex" xmlns:cx7="http://schemas.microsoft.com/office/drawing/2016/5/13/chartex" xmlns:cx8="http://schemas.microsoft.com/office/drawing/2016/5/14/chartex" xmlns:mc="http://schemas.openxmlformats.org/markup-compatibility/2006" xmlns:aink="http://schemas.microsoft.com/office/drawing/2016/ink" xmlns:am3d="http://schemas.microsoft.com/office/drawing/2017/model3d" xmlns:o="urn:schemas-microsoft-com:office:office" xmlns:r="http://schemas.openxmlformats.org/officeDocument/2006/relationships" xmlns:m="http://schemas.openxmlformats.org/officeDocument/2006/math" xmlns:v="urn:schemas-microsoft-com:vml" xmlns:wp14="http://schemas.microsoft.com/office/word/2010/wordprocessingDrawing" xmlns:wp="http://schemas.openxmlformats.org/drawingml/2006/wordprocessingDrawing" xmlns:w10="urn:schemas-microsoft-com:office:word" xmlns:w="http://schemas.openxmlformats.org/wordprocessingml/2006/main" xmlns:w14="http://schemas.microsoft.com/office/word/2010/wordml" xmlns:w15="http://schemas.microsoft.com/office/word/2012/wordml" xmlns:w16cid="http://schemas.microsoft.com/office/word/2016/wordml/cid" xmlns:w16se="http://schemas.microsoft.com/office/word/2015/wordml/symex" xmlns:wpg="http://schemas.microsoft.com/office/word/2010/wordprocessingGroup" xmlns:wpi="http://schemas.microsoft.com/office/word/2010/wordprocessingInk" xmlns:wne="http://schemas.microsoft.com/office/word/2006/wordml" xmlns:wps="http://schemas.microsoft.com/office/word/2010/wordprocessingShape" mc:Ignorable="w14 w15 w16se w16cid wp14">
+<w:footnotes xmlns:wpc="http://schemas.microsoft.com/office/word/2010/wordprocessingCanvas" xmlns:cx="http://schemas.microsoft.com/office/drawing/2014/chartex" xmlns:cx1="http://schemas.microsoft.com/office/drawing/2015/9/8/chartex" xmlns:cx2="http://schemas.microsoft.com/office/drawing/2015/10/21/chartex" xmlns:cx3="http://schemas.microsoft.com/office/drawing/2016/5/9/chartex" xmlns:cx4="http://schemas.microsoft.com/office/drawing/2016/5/10/chartex" xmlns:cx5="http://schemas.microsoft.com/office/drawing/2016/5/11/chartex" xmlns:cx6="http://schemas.microsoft.com/office/drawing/2016/5/12/chartex" xmlns:cx7="http://schemas.microsoft.com/office/drawing/2016/5/13/chartex" xmlns:cx8="http://schemas.microsoft.com/office/drawing/2016/5/14/chartex" xmlns:mc="http://schemas.openxmlformats.org/markup-compatibility/2006" xmlns:aink="http://schemas.microsoft.com/office/drawing/2016/ink" xmlns:am3d="http://schemas.microsoft.com/office/drawing/2017/model3d" xmlns:o="urn:schemas-microsoft-com:office:office" xmlns:oel="http://schemas.microsoft.com/office/2019/extlst" xmlns:r="http://schemas.openxmlformats.org/officeDocument/2006/relationships" xmlns:m="http://schemas.openxmlformats.org/officeDocument/2006/math" xmlns:v="urn:schemas-microsoft-com:vml" xmlns:wp14="http://schemas.microsoft.com/office/word/2010/wordprocessingDrawing" xmlns:wp="http://schemas.openxmlformats.org/drawingml/2006/wordprocessingDrawing" xmlns:w10="urn:schemas-microsoft-com:office:word" xmlns:w="http://schemas.openxmlformats.org/wordprocessingml/2006/main" xmlns:w14="http://schemas.microsoft.com/office/word/2010/wordml" xmlns:w15="http://schemas.microsoft.com/office/word/2012/wordml" xmlns:w16cex="http://schemas.microsoft.com/office/word/2018/wordml/cex" xmlns:w16cid="http://schemas.microsoft.com/office/word/2016/wordml/cid" xmlns:w16="http://schemas.microsoft.com/office/word/2018/wordml" xmlns:w16sdtdh="http://schemas.microsoft.com/office/word/2020/wordml/sdtdatahash" xmlns:w16se="http://schemas.microsoft.com/office/word/2015/wordml/symex" xmlns:wpg="http://schemas.microsoft.com/office/word/2010/wordprocessingGroup" xmlns:wpi="http://schemas.microsoft.com/office/word/2010/wordprocessingInk" xmlns:wne="http://schemas.microsoft.com/office/word/2006/wordml" xmlns:wps="http://schemas.microsoft.com/office/word/2010/wordprocessingShape" mc:Ignorable="w14 w15 w16se w16cid w16 w16cex w16sdtdh wp14">
   <w:footnote w:type="separator" w:id="-1">
     <w:p>
       <w:r>
@@ -1521,7 +1701,7 @@
 </file>
 
 <file path=word/styles.xml><?xml version="1.0" encoding="utf-8"?>
-<w:styles xmlns:mc="http://schemas.openxmlformats.org/markup-compatibility/2006" xmlns:r="http://schemas.openxmlformats.org/officeDocument/2006/relationships" xmlns:w="http://schemas.openxmlformats.org/wordprocessingml/2006/main" xmlns:w14="http://schemas.microsoft.com/office/word/2010/wordml" xmlns:w15="http://schemas.microsoft.com/office/word/2012/wordml" xmlns:w16cid="http://schemas.microsoft.com/office/word/2016/wordml/cid" xmlns:w16se="http://schemas.microsoft.com/office/word/2015/wordml/symex" mc:Ignorable="w14 w15 w16se w16cid">
+<w:styles xmlns:mc="http://schemas.openxmlformats.org/markup-compatibility/2006" xmlns:r="http://schemas.openxmlformats.org/officeDocument/2006/relationships" xmlns:w="http://schemas.openxmlformats.org/wordprocessingml/2006/main" xmlns:w14="http://schemas.microsoft.com/office/word/2010/wordml" xmlns:w15="http://schemas.microsoft.com/office/word/2012/wordml" xmlns:w16cex="http://schemas.microsoft.com/office/word/2018/wordml/cex" xmlns:w16cid="http://schemas.microsoft.com/office/word/2016/wordml/cid" xmlns:w16="http://schemas.microsoft.com/office/word/2018/wordml" xmlns:w16sdtdh="http://schemas.microsoft.com/office/word/2020/wordml/sdtdatahash" xmlns:w16se="http://schemas.microsoft.com/office/word/2015/wordml/symex" mc:Ignorable="w14 w15 w16se w16cid w16 w16cex w16sdtdh">
   <w:docDefaults>
     <w:rPrDefault>
       <w:rPr>
@@ -1533,7 +1713,7 @@
     </w:rPrDefault>
     <w:pPrDefault/>
   </w:docDefaults>
-  <w:latentStyles w:defLockedState="0" w:defUIPriority="99" w:defSemiHidden="0" w:defUnhideWhenUsed="0" w:defQFormat="0" w:count="375">
+  <w:latentStyles w:defLockedState="0" w:defUIPriority="99" w:defSemiHidden="0" w:defUnhideWhenUsed="0" w:defQFormat="0" w:count="376">
     <w:lsdException w:name="Normal" w:uiPriority="0" w:qFormat="1"/>
     <w:lsdException w:name="heading 1" w:uiPriority="9" w:qFormat="1"/>
     <w:lsdException w:name="heading 2" w:semiHidden="1" w:uiPriority="9" w:unhideWhenUsed="1" w:qFormat="1"/>
@@ -1909,6 +2089,7 @@
     <w:lsdException w:name="Smart Hyperlink" w:semiHidden="1" w:unhideWhenUsed="1"/>
     <w:lsdException w:name="Hashtag" w:semiHidden="1" w:unhideWhenUsed="1"/>
     <w:lsdException w:name="Unresolved Mention" w:semiHidden="1" w:unhideWhenUsed="1"/>
+    <w:lsdException w:name="Smart Link" w:semiHidden="1" w:unhideWhenUsed="1"/>
   </w:latentStyles>
   <w:style w:type="paragraph" w:default="1" w:styleId="Normal">
     <w:name w:val="Normal"/>
@@ -1917,7 +2098,6 @@
   <w:style w:type="character" w:default="1" w:styleId="DefaultParagraphFont">
     <w:name w:val="Default Paragraph Font"/>
     <w:uiPriority w:val="1"/>
-    <w:semiHidden/>
     <w:unhideWhenUsed/>
   </w:style>
   <w:style w:type="table" w:default="1" w:styleId="TableNormal">
@@ -2045,6 +2225,29 @@
         <w:insideV w:val="single" w:sz="4" w:space="0" w:color="auto"/>
       </w:tblBorders>
     </w:tblPr>
+  </w:style>
+  <w:style w:type="character" w:styleId="Hyperlink">
+    <w:name w:val="Hyperlink"/>
+    <w:basedOn w:val="DefaultParagraphFont"/>
+    <w:uiPriority w:val="99"/>
+    <w:unhideWhenUsed/>
+    <w:rsid w:val="00DF4602"/>
+    <w:rPr>
+      <w:color w:val="0000FF" w:themeColor="hyperlink"/>
+      <w:u w:val="single"/>
+    </w:rPr>
+  </w:style>
+  <w:style w:type="character" w:styleId="UnresolvedMention">
+    <w:name w:val="Unresolved Mention"/>
+    <w:basedOn w:val="DefaultParagraphFont"/>
+    <w:uiPriority w:val="99"/>
+    <w:semiHidden/>
+    <w:unhideWhenUsed/>
+    <w:rsid w:val="00DF4602"/>
+    <w:rPr>
+      <w:color w:val="605E5C"/>
+      <w:shd w:val="clear" w:color="auto" w:fill="E1DFDD"/>
+    </w:rPr>
   </w:style>
 </w:styles>
 </file>

</xml_diff>